<commit_message>
research paper added (2)
</commit_message>
<xml_diff>
--- a/Mobile Interface Design.docx
+++ b/Mobile Interface Design.docx
@@ -11,9 +11,17 @@
       </w:r>
     </w:p>
     <w:p>
-      <w:r>
+      <w:pPr>
+        <w:jc w:val="center"/>
         <w:rPr>
-          <w:u w:val="single"/>
+          <w:b/>
+          <w:bCs/>
+        </w:rPr>
+      </w:pPr>
+      <w:r>
+        <w:rPr>
+          <w:b/>
+          <w:bCs/>
         </w:rPr>
         <w:t>Abstract</w:t>
       </w:r>
@@ -23,6 +31,74 @@
         <w:t>For the majority of the global population, most interactions taken with technology are done through mobile devices. Whether it’s ordering food delivery, calling a relative, or attending online lectures, all uses of a mobile device share some basic characteristics. Drawing from those similarities, there are multiple design methods and rules that apply across most applications and significantly improve user experience.</w:t>
       </w:r>
     </w:p>
+    <w:p>
+      <w:pPr>
+        <w:jc w:val="center"/>
+        <w:rPr>
+          <w:b/>
+          <w:bCs/>
+        </w:rPr>
+      </w:pPr>
+      <w:r>
+        <w:rPr>
+          <w:b/>
+          <w:bCs/>
+        </w:rPr>
+        <w:t>Introduction</w:t>
+      </w:r>
+    </w:p>
+    <w:p/>
+    <w:p>
+      <w:pPr>
+        <w:jc w:val="center"/>
+        <w:rPr>
+          <w:b/>
+          <w:bCs/>
+        </w:rPr>
+      </w:pPr>
+      <w:r>
+        <w:rPr>
+          <w:b/>
+          <w:bCs/>
+        </w:rPr>
+        <w:t>Technical / scientific core sections</w:t>
+      </w:r>
+    </w:p>
+    <w:p/>
+    <w:p>
+      <w:pPr>
+        <w:jc w:val="center"/>
+        <w:rPr>
+          <w:b/>
+          <w:bCs/>
+        </w:rPr>
+      </w:pPr>
+      <w:r>
+        <w:rPr>
+          <w:b/>
+          <w:bCs/>
+        </w:rPr>
+        <w:t>Analysis, discussion, conclusions</w:t>
+      </w:r>
+    </w:p>
+    <w:p/>
+    <w:p>
+      <w:pPr>
+        <w:jc w:val="center"/>
+        <w:rPr>
+          <w:b/>
+          <w:bCs/>
+        </w:rPr>
+      </w:pPr>
+      <w:r>
+        <w:rPr>
+          <w:b/>
+          <w:bCs/>
+        </w:rPr>
+        <w:t>Bibliography</w:t>
+      </w:r>
+    </w:p>
+    <w:p/>
     <w:sectPr>
       <w:headerReference w:type="default" r:id="rId6"/>
       <w:pgSz w:w="12240" w:h="15840"/>

</xml_diff>